<commit_message>
updated templates to reflect elimination of cdc moratorium. Fixed improper conditions template
</commit_message>
<xml_diff>
--- a/docassemble/LRFGuideMe/data/templates/Bad_Conditions.docx
+++ b/docassemble/LRFGuideMe/data/templates/Bad_Conditions.docx
@@ -7,7 +7,7 @@
         <w:pStyle w:val="Heading1"/>
         <w:numPr>
           <w:ilvl w:val="0"/>
-          <w:numId w:val="2"/>
+          <w:numId w:val="3"/>
         </w:numPr>
         <w:ind w:left="0" w:firstLine="0"/>
         <w:rPr/>
@@ -24,7 +24,7 @@
         <w:pStyle w:val="Heading2"/>
         <w:numPr>
           <w:ilvl w:val="1"/>
-          <w:numId w:val="2"/>
+          <w:numId w:val="3"/>
         </w:numPr>
         <w:ind w:left="0" w:firstLine="0"/>
         <w:rPr/>
@@ -46,7 +46,7 @@
         <w:pStyle w:val="Heading3"/>
         <w:numPr>
           <w:ilvl w:val="2"/>
-          <w:numId w:val="2"/>
+          <w:numId w:val="3"/>
         </w:numPr>
         <w:ind w:left="0" w:firstLine="0"/>
         <w:rPr>
@@ -147,7 +147,7 @@
         <w:pStyle w:val="Heading3"/>
         <w:numPr>
           <w:ilvl w:val="2"/>
-          <w:numId w:val="4"/>
+          <w:numId w:val="1"/>
         </w:numPr>
         <w:ind w:left="0" w:firstLine="0"/>
         <w:rPr>
@@ -256,7 +256,7 @@
         <w:pStyle w:val="Heading3"/>
         <w:numPr>
           <w:ilvl w:val="2"/>
-          <w:numId w:val="3"/>
+          <w:numId w:val="4"/>
         </w:numPr>
         <w:ind w:left="0" w:firstLine="0"/>
         <w:rPr>
@@ -497,7 +497,7 @@
         <w:widowControl w:val="1"/>
         <w:numPr>
           <w:ilvl w:val="0"/>
-          <w:numId w:val="1"/>
+          <w:numId w:val="2"/>
         </w:numPr>
         <w:pBdr>
           <w:top w:space="0" w:sz="0" w:val="nil"/>
@@ -529,6 +529,11 @@
         </w:rPr>
         <w:t xml:space="preserve">The landlord knows about the bad conditions in your apartment.</w:t>
       </w:r>
+      <w:r>
+        <w:rPr>
+          <w:rtl w:val="0"/>
+        </w:rPr>
+      </w:r>
     </w:p>
     <w:p>
       <w:pPr>
@@ -537,7 +542,7 @@
         <w:widowControl w:val="1"/>
         <w:numPr>
           <w:ilvl w:val="0"/>
-          <w:numId w:val="1"/>
+          <w:numId w:val="2"/>
         </w:numPr>
         <w:pBdr>
           <w:top w:space="0" w:sz="0" w:val="nil"/>
@@ -569,6 +574,11 @@
         </w:rPr>
         <w:t xml:space="preserve">You were current with your rent when you wrote to the landlord about the bad conditions in your apartment</w:t>
       </w:r>
+      <w:r>
+        <w:rPr>
+          <w:rtl w:val="0"/>
+        </w:rPr>
+      </w:r>
     </w:p>
     <w:p>
       <w:pPr>
@@ -577,7 +587,7 @@
         <w:widowControl w:val="1"/>
         <w:numPr>
           <w:ilvl w:val="0"/>
-          <w:numId w:val="1"/>
+          <w:numId w:val="2"/>
         </w:numPr>
         <w:pBdr>
           <w:top w:space="0" w:sz="0" w:val="nil"/>
@@ -609,6 +619,11 @@
         </w:rPr>
         <w:t xml:space="preserve">No one in your household or your guest caused the bad conditions, and</w:t>
       </w:r>
+      <w:r>
+        <w:rPr>
+          <w:rtl w:val="0"/>
+        </w:rPr>
+      </w:r>
     </w:p>
     <w:p>
       <w:pPr>
@@ -617,7 +632,7 @@
         <w:widowControl w:val="1"/>
         <w:numPr>
           <w:ilvl w:val="0"/>
-          <w:numId w:val="1"/>
+          <w:numId w:val="2"/>
         </w:numPr>
         <w:pBdr>
           <w:top w:space="0" w:sz="0" w:val="nil"/>
@@ -649,13 +664,18 @@
         </w:rPr>
         <w:t xml:space="preserve">You can save the rent you withhold separately from your other money and not spend it.</w:t>
       </w:r>
+      <w:r>
+        <w:rPr>
+          <w:rtl w:val="0"/>
+        </w:rPr>
+      </w:r>
     </w:p>
     <w:p>
       <w:pPr>
         <w:pStyle w:val="Heading3"/>
         <w:numPr>
           <w:ilvl w:val="2"/>
-          <w:numId w:val="3"/>
+          <w:numId w:val="4"/>
         </w:numPr>
         <w:ind w:left="0" w:firstLine="0"/>
         <w:rPr>
@@ -753,7 +773,7 @@
         <w:pStyle w:val="Heading3"/>
         <w:numPr>
           <w:ilvl w:val="2"/>
-          <w:numId w:val="3"/>
+          <w:numId w:val="4"/>
         </w:numPr>
         <w:ind w:left="0" w:firstLine="0"/>
         <w:rPr>
@@ -818,63 +838,41 @@
           <w:vertAlign w:val="baseline"/>
           <w:rtl w:val="0"/>
         </w:rPr>
-        <w:t xml:space="preserve">In Massachusetts, many of the laws that require landlords to make repairs also require the landlord to pay for your lawyer, if you win your lawsuit.  This is called "fee shifting." You may be able to get a lawyer to represent you and not have to pay them.   To find a lawyer who specializes in representing tenants, see </w:t>
+        <w:t xml:space="preserve">In Massachusetts, many of the laws that require landlords to make repairs also require the landlord to pay for your lawyer, if you win your lawsuit.  This is called "fee shifting." You may be able to get a lawyer to represent you and not have to pay them.   To find a lawyer who specializes in representing tenants, </w:t>
+      </w:r>
+      <w:r>
+        <w:rPr>
+          <w:rtl w:val="0"/>
+        </w:rPr>
+        <w:t xml:space="preserve">try a Lawyer Referral service, </w:t>
+      </w:r>
+      <w:r>
+        <w:rPr>
+          <w:rFonts w:ascii="Arial" w:cs="Arial" w:eastAsia="Arial" w:hAnsi="Arial"/>
+          <w:b w:val="0"/>
+          <w:i w:val="0"/>
+          <w:smallCaps w:val="0"/>
+          <w:strike w:val="0"/>
+          <w:color w:val="000000"/>
+          <w:sz w:val="24"/>
+          <w:szCs w:val="24"/>
+          <w:u w:val="none"/>
+          <w:shd w:fill="auto" w:val="clear"/>
+          <w:vertAlign w:val="baseline"/>
+          <w:rtl w:val="0"/>
+        </w:rPr>
+        <w:t xml:space="preserve"> </w:t>
       </w:r>
       <w:hyperlink r:id="rId9">
         <w:r>
           <w:rPr>
-            <w:rFonts w:ascii="Arial" w:cs="Arial" w:eastAsia="Arial" w:hAnsi="Arial"/>
-            <w:b w:val="0"/>
-            <w:i w:val="0"/>
-            <w:smallCaps w:val="0"/>
-            <w:strike w:val="0"/>
-            <w:color w:val="0000ff"/>
-            <w:sz w:val="24"/>
-            <w:szCs w:val="24"/>
+            <w:color w:val="1155cc"/>
             <w:u w:val="single"/>
-            <w:shd w:fill="auto" w:val="clear"/>
-            <w:vertAlign w:val="baseline"/>
             <w:rtl w:val="0"/>
           </w:rPr>
-          <w:t xml:space="preserve">MassLegalHelp.org/lawyer-referral</w:t>
+          <w:t xml:space="preserve">masslrf.org/en/programs/all/referrals</w:t>
         </w:r>
       </w:hyperlink>
-      <w:r>
-        <w:rPr>
-          <w:rtl w:val="0"/>
-        </w:rPr>
-      </w:r>
-    </w:p>
-    <w:p>
-      <w:pPr>
-        <w:keepNext w:val="0"/>
-        <w:keepLines w:val="0"/>
-        <w:widowControl w:val="1"/>
-        <w:pBdr>
-          <w:top w:space="0" w:sz="0" w:val="nil"/>
-          <w:left w:space="0" w:sz="0" w:val="nil"/>
-          <w:bottom w:space="0" w:sz="0" w:val="nil"/>
-          <w:right w:space="0" w:sz="0" w:val="nil"/>
-          <w:between w:space="0" w:sz="0" w:val="nil"/>
-        </w:pBdr>
-        <w:shd w:fill="auto" w:val="clear"/>
-        <w:spacing w:after="120" w:before="0" w:line="240" w:lineRule="auto"/>
-        <w:ind w:left="0" w:right="0" w:firstLine="0"/>
-        <w:jc w:val="left"/>
-        <w:rPr>
-          <w:rFonts w:ascii="Arial" w:cs="Arial" w:eastAsia="Arial" w:hAnsi="Arial"/>
-          <w:b w:val="0"/>
-          <w:i w:val="0"/>
-          <w:smallCaps w:val="0"/>
-          <w:strike w:val="0"/>
-          <w:color w:val="000000"/>
-          <w:sz w:val="24"/>
-          <w:szCs w:val="24"/>
-          <w:u w:val="none"/>
-          <w:shd w:fill="auto" w:val="clear"/>
-          <w:vertAlign w:val="baseline"/>
-        </w:rPr>
-      </w:pPr>
       <w:r>
         <w:rPr>
           <w:rtl w:val="0"/>
@@ -1072,6 +1070,98 @@
   <w:abstractNum w:abstractNumId="1">
     <w:lvl w:ilvl="0">
       <w:start w:val="1"/>
+      <w:numFmt w:val="decimal"/>
+      <w:lvlText w:val=""/>
+      <w:lvlJc w:val="left"/>
+      <w:pPr>
+        <w:ind w:left="0" w:firstLine="0"/>
+      </w:pPr>
+      <w:rPr/>
+    </w:lvl>
+    <w:lvl w:ilvl="1">
+      <w:start w:val="1"/>
+      <w:numFmt w:val="decimal"/>
+      <w:lvlText w:val=""/>
+      <w:lvlJc w:val="left"/>
+      <w:pPr>
+        <w:ind w:left="0" w:firstLine="0"/>
+      </w:pPr>
+      <w:rPr/>
+    </w:lvl>
+    <w:lvl w:ilvl="2">
+      <w:start w:val="1"/>
+      <w:numFmt w:val="decimal"/>
+      <w:lvlText w:val=""/>
+      <w:lvlJc w:val="left"/>
+      <w:pPr>
+        <w:ind w:left="0" w:firstLine="0"/>
+      </w:pPr>
+      <w:rPr/>
+    </w:lvl>
+    <w:lvl w:ilvl="3">
+      <w:start w:val="1"/>
+      <w:numFmt w:val="decimal"/>
+      <w:lvlText w:val=""/>
+      <w:lvlJc w:val="left"/>
+      <w:pPr>
+        <w:ind w:left="0" w:firstLine="0"/>
+      </w:pPr>
+      <w:rPr/>
+    </w:lvl>
+    <w:lvl w:ilvl="4">
+      <w:start w:val="1"/>
+      <w:numFmt w:val="decimal"/>
+      <w:lvlText w:val=""/>
+      <w:lvlJc w:val="left"/>
+      <w:pPr>
+        <w:ind w:left="0" w:firstLine="0"/>
+      </w:pPr>
+      <w:rPr/>
+    </w:lvl>
+    <w:lvl w:ilvl="5">
+      <w:start w:val="1"/>
+      <w:numFmt w:val="decimal"/>
+      <w:lvlText w:val=""/>
+      <w:lvlJc w:val="left"/>
+      <w:pPr>
+        <w:ind w:left="0" w:firstLine="0"/>
+      </w:pPr>
+      <w:rPr/>
+    </w:lvl>
+    <w:lvl w:ilvl="6">
+      <w:start w:val="1"/>
+      <w:numFmt w:val="decimal"/>
+      <w:lvlText w:val=""/>
+      <w:lvlJc w:val="left"/>
+      <w:pPr>
+        <w:ind w:left="0" w:firstLine="0"/>
+      </w:pPr>
+      <w:rPr/>
+    </w:lvl>
+    <w:lvl w:ilvl="7">
+      <w:start w:val="1"/>
+      <w:numFmt w:val="decimal"/>
+      <w:lvlText w:val=""/>
+      <w:lvlJc w:val="left"/>
+      <w:pPr>
+        <w:ind w:left="0" w:firstLine="0"/>
+      </w:pPr>
+      <w:rPr/>
+    </w:lvl>
+    <w:lvl w:ilvl="8">
+      <w:start w:val="1"/>
+      <w:numFmt w:val="decimal"/>
+      <w:lvlText w:val=""/>
+      <w:lvlJc w:val="left"/>
+      <w:pPr>
+        <w:ind w:left="0" w:firstLine="0"/>
+      </w:pPr>
+      <w:rPr/>
+    </w:lvl>
+  </w:abstractNum>
+  <w:abstractNum w:abstractNumId="2">
+    <w:lvl w:ilvl="0">
+      <w:start w:val="1"/>
       <w:numFmt w:val="bullet"/>
       <w:lvlText w:val="●"/>
       <w:lvlJc w:val="left"/>
@@ -1177,98 +1267,6 @@
       <w:rPr>
         <w:rFonts w:ascii="Noto Sans Symbols" w:cs="Noto Sans Symbols" w:eastAsia="Noto Sans Symbols" w:hAnsi="Noto Sans Symbols"/>
       </w:rPr>
-    </w:lvl>
-  </w:abstractNum>
-  <w:abstractNum w:abstractNumId="2">
-    <w:lvl w:ilvl="0">
-      <w:start w:val="1"/>
-      <w:numFmt w:val="decimal"/>
-      <w:lvlText w:val=""/>
-      <w:lvlJc w:val="left"/>
-      <w:pPr>
-        <w:ind w:left="0" w:firstLine="0"/>
-      </w:pPr>
-      <w:rPr/>
-    </w:lvl>
-    <w:lvl w:ilvl="1">
-      <w:start w:val="1"/>
-      <w:numFmt w:val="decimal"/>
-      <w:lvlText w:val=""/>
-      <w:lvlJc w:val="left"/>
-      <w:pPr>
-        <w:ind w:left="0" w:firstLine="0"/>
-      </w:pPr>
-      <w:rPr/>
-    </w:lvl>
-    <w:lvl w:ilvl="2">
-      <w:start w:val="1"/>
-      <w:numFmt w:val="decimal"/>
-      <w:lvlText w:val=""/>
-      <w:lvlJc w:val="left"/>
-      <w:pPr>
-        <w:ind w:left="0" w:firstLine="0"/>
-      </w:pPr>
-      <w:rPr/>
-    </w:lvl>
-    <w:lvl w:ilvl="3">
-      <w:start w:val="1"/>
-      <w:numFmt w:val="decimal"/>
-      <w:lvlText w:val=""/>
-      <w:lvlJc w:val="left"/>
-      <w:pPr>
-        <w:ind w:left="0" w:firstLine="0"/>
-      </w:pPr>
-      <w:rPr/>
-    </w:lvl>
-    <w:lvl w:ilvl="4">
-      <w:start w:val="1"/>
-      <w:numFmt w:val="decimal"/>
-      <w:lvlText w:val=""/>
-      <w:lvlJc w:val="left"/>
-      <w:pPr>
-        <w:ind w:left="0" w:firstLine="0"/>
-      </w:pPr>
-      <w:rPr/>
-    </w:lvl>
-    <w:lvl w:ilvl="5">
-      <w:start w:val="1"/>
-      <w:numFmt w:val="decimal"/>
-      <w:lvlText w:val=""/>
-      <w:lvlJc w:val="left"/>
-      <w:pPr>
-        <w:ind w:left="0" w:firstLine="0"/>
-      </w:pPr>
-      <w:rPr/>
-    </w:lvl>
-    <w:lvl w:ilvl="6">
-      <w:start w:val="1"/>
-      <w:numFmt w:val="decimal"/>
-      <w:lvlText w:val=""/>
-      <w:lvlJc w:val="left"/>
-      <w:pPr>
-        <w:ind w:left="0" w:firstLine="0"/>
-      </w:pPr>
-      <w:rPr/>
-    </w:lvl>
-    <w:lvl w:ilvl="7">
-      <w:start w:val="1"/>
-      <w:numFmt w:val="decimal"/>
-      <w:lvlText w:val=""/>
-      <w:lvlJc w:val="left"/>
-      <w:pPr>
-        <w:ind w:left="0" w:firstLine="0"/>
-      </w:pPr>
-      <w:rPr/>
-    </w:lvl>
-    <w:lvl w:ilvl="8">
-      <w:start w:val="1"/>
-      <w:numFmt w:val="decimal"/>
-      <w:lvlText w:val=""/>
-      <w:lvlJc w:val="left"/>
-      <w:pPr>
-        <w:ind w:left="0" w:firstLine="0"/>
-      </w:pPr>
-      <w:rPr/>
     </w:lvl>
   </w:abstractNum>
   <w:abstractNum w:abstractNumId="3">
@@ -1498,6 +1496,120 @@
     <w:pPr>
       <w:keepNext w:val="1"/>
       <w:spacing w:after="120" w:before="240" w:lineRule="auto"/>
+      <w:ind w:left="720" w:hanging="360"/>
+    </w:pPr>
+    <w:rPr>
+      <w:rFonts w:ascii="Liberation Serif" w:cs="Liberation Serif" w:eastAsia="Liberation Serif" w:hAnsi="Liberation Serif"/>
+      <w:b w:val="1"/>
+      <w:sz w:val="48"/>
+      <w:szCs w:val="48"/>
+    </w:rPr>
+  </w:style>
+  <w:style w:type="paragraph" w:styleId="Heading2">
+    <w:name w:val="heading 2"/>
+    <w:basedOn w:val="Normal"/>
+    <w:next w:val="Normal"/>
+    <w:pPr>
+      <w:keepNext w:val="1"/>
+      <w:spacing w:after="240" w:before="0" w:lineRule="auto"/>
+      <w:ind w:left="1440" w:hanging="360"/>
+    </w:pPr>
+    <w:rPr>
+      <w:rFonts w:ascii="Liberation Sans" w:cs="Liberation Sans" w:eastAsia="Liberation Sans" w:hAnsi="Liberation Sans"/>
+      <w:b w:val="1"/>
+      <w:sz w:val="32"/>
+      <w:szCs w:val="32"/>
+    </w:rPr>
+  </w:style>
+  <w:style w:type="paragraph" w:styleId="Heading3">
+    <w:name w:val="heading 3"/>
+    <w:basedOn w:val="Normal"/>
+    <w:next w:val="Normal"/>
+    <w:pPr>
+      <w:keepNext w:val="1"/>
+      <w:spacing w:after="120" w:before="140" w:lineRule="auto"/>
+      <w:ind w:left="2160" w:hanging="360"/>
+    </w:pPr>
+    <w:rPr>
+      <w:rFonts w:ascii="Liberation Sans" w:cs="Liberation Sans" w:eastAsia="Liberation Sans" w:hAnsi="Liberation Sans"/>
+      <w:b w:val="1"/>
+      <w:sz w:val="28"/>
+      <w:szCs w:val="28"/>
+    </w:rPr>
+  </w:style>
+  <w:style w:type="paragraph" w:styleId="Heading4">
+    <w:name w:val="heading 4"/>
+    <w:basedOn w:val="Normal"/>
+    <w:next w:val="Normal"/>
+    <w:pPr>
+      <w:keepNext w:val="1"/>
+      <w:keepLines w:val="1"/>
+      <w:spacing w:after="40" w:before="240" w:lineRule="auto"/>
+    </w:pPr>
+    <w:rPr>
+      <w:b w:val="1"/>
+      <w:sz w:val="24"/>
+      <w:szCs w:val="24"/>
+    </w:rPr>
+  </w:style>
+  <w:style w:type="paragraph" w:styleId="Heading5">
+    <w:name w:val="heading 5"/>
+    <w:basedOn w:val="Normal"/>
+    <w:next w:val="Normal"/>
+    <w:pPr>
+      <w:keepNext w:val="1"/>
+      <w:keepLines w:val="1"/>
+      <w:spacing w:after="40" w:before="220" w:lineRule="auto"/>
+    </w:pPr>
+    <w:rPr>
+      <w:b w:val="1"/>
+      <w:sz w:val="22"/>
+      <w:szCs w:val="22"/>
+    </w:rPr>
+  </w:style>
+  <w:style w:type="paragraph" w:styleId="Heading6">
+    <w:name w:val="heading 6"/>
+    <w:basedOn w:val="Normal"/>
+    <w:next w:val="Normal"/>
+    <w:pPr>
+      <w:keepNext w:val="1"/>
+      <w:keepLines w:val="1"/>
+      <w:spacing w:after="40" w:before="200" w:lineRule="auto"/>
+    </w:pPr>
+    <w:rPr>
+      <w:b w:val="1"/>
+      <w:sz w:val="20"/>
+      <w:szCs w:val="20"/>
+    </w:rPr>
+  </w:style>
+  <w:style w:type="paragraph" w:styleId="Title">
+    <w:name w:val="Title"/>
+    <w:basedOn w:val="Normal"/>
+    <w:next w:val="Normal"/>
+    <w:pPr>
+      <w:keepNext w:val="1"/>
+      <w:keepLines w:val="1"/>
+      <w:spacing w:after="120" w:before="480" w:lineRule="auto"/>
+    </w:pPr>
+    <w:rPr>
+      <w:b w:val="1"/>
+      <w:sz w:val="72"/>
+      <w:szCs w:val="72"/>
+    </w:rPr>
+  </w:style>
+  <w:style w:type="paragraph" w:styleId="Normal" w:default="1">
+    <w:name w:val="normal"/>
+  </w:style>
+  <w:style w:type="table" w:styleId="TableNormal" w:default="1">
+    <w:name w:val="Table Normal"/>
+  </w:style>
+  <w:style w:type="paragraph" w:styleId="Heading1">
+    <w:name w:val="heading 1"/>
+    <w:basedOn w:val="Normal"/>
+    <w:next w:val="Normal"/>
+    <w:pPr>
+      <w:keepNext w:val="1"/>
+      <w:spacing w:after="120" w:before="240" w:lineRule="auto"/>
       <w:ind w:left="0" w:firstLine="0"/>
     </w:pPr>
     <w:rPr>
@@ -1919,6 +2031,23 @@
     <w:rPr>
       <w:color w:val="800080" w:themeColor="followedHyperlink"/>
       <w:u w:val="single"/>
+    </w:rPr>
+  </w:style>
+  <w:style w:type="paragraph" w:styleId="Subtitle">
+    <w:name w:val="Subtitle"/>
+    <w:basedOn w:val="Normal"/>
+    <w:next w:val="Normal"/>
+    <w:pPr>
+      <w:keepNext w:val="1"/>
+      <w:keepLines w:val="1"/>
+      <w:spacing w:after="80" w:before="360" w:lineRule="auto"/>
+    </w:pPr>
+    <w:rPr>
+      <w:rFonts w:ascii="Georgia" w:cs="Georgia" w:eastAsia="Georgia" w:hAnsi="Georgia"/>
+      <w:i w:val="1"/>
+      <w:color w:val="666666"/>
+      <w:sz w:val="48"/>
+      <w:szCs w:val="48"/>
     </w:rPr>
   </w:style>
   <w:style w:type="paragraph" w:styleId="Subtitle">
@@ -2228,7 +2357,7 @@
 
 <file path=customXML/item1.xml><?xml version="1.0" encoding="utf-8"?>
 <go:gDocsCustomXmlDataStorage xmlns:go="http://customooxmlschemas.google.com/" xmlns:r="http://schemas.openxmlformats.org/officeDocument/2006/relationships">
-  <go:docsCustomData xmlns:go="http://customooxmlschemas.google.com/" roundtripDataSignature="AMtx7mjeGcvTZ+Bn1lalZmzSasOWQxsTnw==">AMUW2mXCXx6KRP0da7ot25Exg0RnI/ow1YftCjGV7skM/oSU8tzBeVpkSyobOPcXkri5sjjETB6SHzw2+mu1dEEIOcWB9YREY8CwJUmBo6dmebzn1clfGDyQY0myAMMQ0pHh/bId6Ctr</go:docsCustomData>
+  <go:docsCustomData xmlns:go="http://customooxmlschemas.google.com/" roundtripDataSignature="AMtx7mijdtUWSILhXjjjLz9jj4ES6X8edg==">AMUW2mUj4Vz3dsZUW7MFd5qT7hQEjN5G0NE1+vT+FzY7ltewnEig0K9VNSA19oG77/noAN7On69Wtf1NnE3eqNp1/WYhNDzT4N/Uac9rJaejO8uDTLN7tn6uvVU2fhAOfLculJqViQAW</go:docsCustomData>
 </go:gDocsCustomXmlDataStorage>
 </file>
 

</xml_diff>

<commit_message>
Add Spanish translation, see issue #18.
</commit_message>
<xml_diff>
--- a/docassemble/LRFGuideMe/data/templates/Bad_Conditions.docx
+++ b/docassemble/LRFGuideMe/data/templates/Bad_Conditions.docx
@@ -7,7 +7,7 @@
         <w:pStyle w:val="Heading1"/>
         <w:numPr>
           <w:ilvl w:val="0"/>
-          <w:numId w:val="3"/>
+          <w:numId w:val="2"/>
         </w:numPr>
         <w:ind w:left="0" w:firstLine="0"/>
         <w:rPr/>
@@ -24,7 +24,7 @@
         <w:pStyle w:val="Heading2"/>
         <w:numPr>
           <w:ilvl w:val="1"/>
-          <w:numId w:val="3"/>
+          <w:numId w:val="2"/>
         </w:numPr>
         <w:ind w:left="0" w:firstLine="0"/>
         <w:rPr/>
@@ -46,7 +46,7 @@
         <w:pStyle w:val="Heading3"/>
         <w:numPr>
           <w:ilvl w:val="2"/>
-          <w:numId w:val="3"/>
+          <w:numId w:val="2"/>
         </w:numPr>
         <w:ind w:left="0" w:firstLine="0"/>
         <w:rPr>
@@ -147,7 +147,7 @@
         <w:pStyle w:val="Heading3"/>
         <w:numPr>
           <w:ilvl w:val="2"/>
-          <w:numId w:val="1"/>
+          <w:numId w:val="4"/>
         </w:numPr>
         <w:ind w:left="0" w:firstLine="0"/>
         <w:rPr>
@@ -256,7 +256,7 @@
         <w:pStyle w:val="Heading3"/>
         <w:numPr>
           <w:ilvl w:val="2"/>
-          <w:numId w:val="4"/>
+          <w:numId w:val="3"/>
         </w:numPr>
         <w:ind w:left="0" w:firstLine="0"/>
         <w:rPr>
@@ -497,7 +497,7 @@
         <w:widowControl w:val="1"/>
         <w:numPr>
           <w:ilvl w:val="0"/>
-          <w:numId w:val="2"/>
+          <w:numId w:val="1"/>
         </w:numPr>
         <w:pBdr>
           <w:top w:space="0" w:sz="0" w:val="nil"/>
@@ -529,11 +529,6 @@
         </w:rPr>
         <w:t xml:space="preserve">The landlord knows about the bad conditions in your apartment.</w:t>
       </w:r>
-      <w:r>
-        <w:rPr>
-          <w:rtl w:val="0"/>
-        </w:rPr>
-      </w:r>
     </w:p>
     <w:p>
       <w:pPr>
@@ -542,7 +537,7 @@
         <w:widowControl w:val="1"/>
         <w:numPr>
           <w:ilvl w:val="0"/>
-          <w:numId w:val="2"/>
+          <w:numId w:val="1"/>
         </w:numPr>
         <w:pBdr>
           <w:top w:space="0" w:sz="0" w:val="nil"/>
@@ -574,11 +569,6 @@
         </w:rPr>
         <w:t xml:space="preserve">You were current with your rent when you wrote to the landlord about the bad conditions in your apartment</w:t>
       </w:r>
-      <w:r>
-        <w:rPr>
-          <w:rtl w:val="0"/>
-        </w:rPr>
-      </w:r>
     </w:p>
     <w:p>
       <w:pPr>
@@ -587,7 +577,7 @@
         <w:widowControl w:val="1"/>
         <w:numPr>
           <w:ilvl w:val="0"/>
-          <w:numId w:val="2"/>
+          <w:numId w:val="1"/>
         </w:numPr>
         <w:pBdr>
           <w:top w:space="0" w:sz="0" w:val="nil"/>
@@ -619,11 +609,6 @@
         </w:rPr>
         <w:t xml:space="preserve">No one in your household or your guest caused the bad conditions, and</w:t>
       </w:r>
-      <w:r>
-        <w:rPr>
-          <w:rtl w:val="0"/>
-        </w:rPr>
-      </w:r>
     </w:p>
     <w:p>
       <w:pPr>
@@ -632,7 +617,7 @@
         <w:widowControl w:val="1"/>
         <w:numPr>
           <w:ilvl w:val="0"/>
-          <w:numId w:val="2"/>
+          <w:numId w:val="1"/>
         </w:numPr>
         <w:pBdr>
           <w:top w:space="0" w:sz="0" w:val="nil"/>
@@ -664,18 +649,13 @@
         </w:rPr>
         <w:t xml:space="preserve">You can save the rent you withhold separately from your other money and not spend it.</w:t>
       </w:r>
-      <w:r>
-        <w:rPr>
-          <w:rtl w:val="0"/>
-        </w:rPr>
-      </w:r>
     </w:p>
     <w:p>
       <w:pPr>
         <w:pStyle w:val="Heading3"/>
         <w:numPr>
           <w:ilvl w:val="2"/>
-          <w:numId w:val="4"/>
+          <w:numId w:val="3"/>
         </w:numPr>
         <w:ind w:left="0" w:firstLine="0"/>
         <w:rPr>
@@ -773,7 +753,7 @@
         <w:pStyle w:val="Heading3"/>
         <w:numPr>
           <w:ilvl w:val="2"/>
-          <w:numId w:val="4"/>
+          <w:numId w:val="3"/>
         </w:numPr>
         <w:ind w:left="0" w:firstLine="0"/>
         <w:rPr>
@@ -838,41 +818,63 @@
           <w:vertAlign w:val="baseline"/>
           <w:rtl w:val="0"/>
         </w:rPr>
-        <w:t xml:space="preserve">In Massachusetts, many of the laws that require landlords to make repairs also require the landlord to pay for your lawyer, if you win your lawsuit.  This is called "fee shifting." You may be able to get a lawyer to represent you and not have to pay them.   To find a lawyer who specializes in representing tenants, </w:t>
-      </w:r>
-      <w:r>
-        <w:rPr>
-          <w:rtl w:val="0"/>
-        </w:rPr>
-        <w:t xml:space="preserve">try a Lawyer Referral service, </w:t>
-      </w:r>
-      <w:r>
-        <w:rPr>
-          <w:rFonts w:ascii="Arial" w:cs="Arial" w:eastAsia="Arial" w:hAnsi="Arial"/>
-          <w:b w:val="0"/>
-          <w:i w:val="0"/>
-          <w:smallCaps w:val="0"/>
-          <w:strike w:val="0"/>
-          <w:color w:val="000000"/>
-          <w:sz w:val="24"/>
-          <w:szCs w:val="24"/>
-          <w:u w:val="none"/>
-          <w:shd w:fill="auto" w:val="clear"/>
-          <w:vertAlign w:val="baseline"/>
-          <w:rtl w:val="0"/>
-        </w:rPr>
-        <w:t xml:space="preserve"> </w:t>
+        <w:t xml:space="preserve">In Massachusetts, many of the laws that require landlords to make repairs also require the landlord to pay for your lawyer, if you win your lawsuit.  This is called "fee shifting." You may be able to get a lawyer to represent you and not have to pay them.   To find a lawyer who specializes in representing tenants, see </w:t>
       </w:r>
       <w:hyperlink r:id="rId9">
         <w:r>
           <w:rPr>
-            <w:color w:val="1155cc"/>
+            <w:rFonts w:ascii="Arial" w:cs="Arial" w:eastAsia="Arial" w:hAnsi="Arial"/>
+            <w:b w:val="0"/>
+            <w:i w:val="0"/>
+            <w:smallCaps w:val="0"/>
+            <w:strike w:val="0"/>
+            <w:color w:val="0000ff"/>
+            <w:sz w:val="24"/>
+            <w:szCs w:val="24"/>
             <w:u w:val="single"/>
+            <w:shd w:fill="auto" w:val="clear"/>
+            <w:vertAlign w:val="baseline"/>
             <w:rtl w:val="0"/>
           </w:rPr>
-          <w:t xml:space="preserve">masslrf.org/en/programs/all/referrals</w:t>
+          <w:t xml:space="preserve">MassLegalHelp.org/lawyer-referral</w:t>
         </w:r>
       </w:hyperlink>
+      <w:r>
+        <w:rPr>
+          <w:rtl w:val="0"/>
+        </w:rPr>
+      </w:r>
+    </w:p>
+    <w:p>
+      <w:pPr>
+        <w:keepNext w:val="0"/>
+        <w:keepLines w:val="0"/>
+        <w:widowControl w:val="1"/>
+        <w:pBdr>
+          <w:top w:space="0" w:sz="0" w:val="nil"/>
+          <w:left w:space="0" w:sz="0" w:val="nil"/>
+          <w:bottom w:space="0" w:sz="0" w:val="nil"/>
+          <w:right w:space="0" w:sz="0" w:val="nil"/>
+          <w:between w:space="0" w:sz="0" w:val="nil"/>
+        </w:pBdr>
+        <w:shd w:fill="auto" w:val="clear"/>
+        <w:spacing w:after="120" w:before="0" w:line="240" w:lineRule="auto"/>
+        <w:ind w:left="0" w:right="0" w:firstLine="0"/>
+        <w:jc w:val="left"/>
+        <w:rPr>
+          <w:rFonts w:ascii="Arial" w:cs="Arial" w:eastAsia="Arial" w:hAnsi="Arial"/>
+          <w:b w:val="0"/>
+          <w:i w:val="0"/>
+          <w:smallCaps w:val="0"/>
+          <w:strike w:val="0"/>
+          <w:color w:val="000000"/>
+          <w:sz w:val="24"/>
+          <w:szCs w:val="24"/>
+          <w:u w:val="none"/>
+          <w:shd w:fill="auto" w:val="clear"/>
+          <w:vertAlign w:val="baseline"/>
+        </w:rPr>
+      </w:pPr>
       <w:r>
         <w:rPr>
           <w:rtl w:val="0"/>
@@ -1070,203 +1072,203 @@
   <w:abstractNum w:abstractNumId="1">
     <w:lvl w:ilvl="0">
       <w:start w:val="1"/>
-      <w:numFmt w:val="decimal"/>
-      <w:lvlText w:val=""/>
-      <w:lvlJc w:val="left"/>
-      <w:pPr>
-        <w:ind w:left="0" w:firstLine="0"/>
-      </w:pPr>
-      <w:rPr/>
+      <w:numFmt w:val="bullet"/>
+      <w:lvlText w:val="●"/>
+      <w:lvlJc w:val="left"/>
+      <w:pPr>
+        <w:ind w:left="720" w:hanging="360"/>
+      </w:pPr>
+      <w:rPr>
+        <w:rFonts w:ascii="Noto Sans Symbols" w:cs="Noto Sans Symbols" w:eastAsia="Noto Sans Symbols" w:hAnsi="Noto Sans Symbols"/>
+      </w:rPr>
     </w:lvl>
     <w:lvl w:ilvl="1">
       <w:start w:val="1"/>
-      <w:numFmt w:val="decimal"/>
-      <w:lvlText w:val=""/>
-      <w:lvlJc w:val="left"/>
-      <w:pPr>
-        <w:ind w:left="0" w:firstLine="0"/>
-      </w:pPr>
-      <w:rPr/>
+      <w:numFmt w:val="bullet"/>
+      <w:lvlText w:val="o"/>
+      <w:lvlJc w:val="left"/>
+      <w:pPr>
+        <w:ind w:left="1440" w:hanging="360"/>
+      </w:pPr>
+      <w:rPr>
+        <w:rFonts w:ascii="Courier New" w:cs="Courier New" w:eastAsia="Courier New" w:hAnsi="Courier New"/>
+      </w:rPr>
     </w:lvl>
     <w:lvl w:ilvl="2">
       <w:start w:val="1"/>
-      <w:numFmt w:val="decimal"/>
-      <w:lvlText w:val=""/>
-      <w:lvlJc w:val="left"/>
-      <w:pPr>
-        <w:ind w:left="0" w:firstLine="0"/>
-      </w:pPr>
-      <w:rPr/>
+      <w:numFmt w:val="bullet"/>
+      <w:lvlText w:val="▪"/>
+      <w:lvlJc w:val="left"/>
+      <w:pPr>
+        <w:ind w:left="2160" w:hanging="360"/>
+      </w:pPr>
+      <w:rPr>
+        <w:rFonts w:ascii="Noto Sans Symbols" w:cs="Noto Sans Symbols" w:eastAsia="Noto Sans Symbols" w:hAnsi="Noto Sans Symbols"/>
+      </w:rPr>
     </w:lvl>
     <w:lvl w:ilvl="3">
       <w:start w:val="1"/>
-      <w:numFmt w:val="decimal"/>
-      <w:lvlText w:val=""/>
-      <w:lvlJc w:val="left"/>
-      <w:pPr>
-        <w:ind w:left="0" w:firstLine="0"/>
-      </w:pPr>
-      <w:rPr/>
+      <w:numFmt w:val="bullet"/>
+      <w:lvlText w:val="●"/>
+      <w:lvlJc w:val="left"/>
+      <w:pPr>
+        <w:ind w:left="2880" w:hanging="360"/>
+      </w:pPr>
+      <w:rPr>
+        <w:rFonts w:ascii="Noto Sans Symbols" w:cs="Noto Sans Symbols" w:eastAsia="Noto Sans Symbols" w:hAnsi="Noto Sans Symbols"/>
+      </w:rPr>
     </w:lvl>
     <w:lvl w:ilvl="4">
       <w:start w:val="1"/>
-      <w:numFmt w:val="decimal"/>
-      <w:lvlText w:val=""/>
-      <w:lvlJc w:val="left"/>
-      <w:pPr>
-        <w:ind w:left="0" w:firstLine="0"/>
-      </w:pPr>
-      <w:rPr/>
+      <w:numFmt w:val="bullet"/>
+      <w:lvlText w:val="o"/>
+      <w:lvlJc w:val="left"/>
+      <w:pPr>
+        <w:ind w:left="3600" w:hanging="360"/>
+      </w:pPr>
+      <w:rPr>
+        <w:rFonts w:ascii="Courier New" w:cs="Courier New" w:eastAsia="Courier New" w:hAnsi="Courier New"/>
+      </w:rPr>
     </w:lvl>
     <w:lvl w:ilvl="5">
       <w:start w:val="1"/>
-      <w:numFmt w:val="decimal"/>
-      <w:lvlText w:val=""/>
-      <w:lvlJc w:val="left"/>
-      <w:pPr>
-        <w:ind w:left="0" w:firstLine="0"/>
-      </w:pPr>
-      <w:rPr/>
+      <w:numFmt w:val="bullet"/>
+      <w:lvlText w:val="▪"/>
+      <w:lvlJc w:val="left"/>
+      <w:pPr>
+        <w:ind w:left="4320" w:hanging="360"/>
+      </w:pPr>
+      <w:rPr>
+        <w:rFonts w:ascii="Noto Sans Symbols" w:cs="Noto Sans Symbols" w:eastAsia="Noto Sans Symbols" w:hAnsi="Noto Sans Symbols"/>
+      </w:rPr>
     </w:lvl>
     <w:lvl w:ilvl="6">
       <w:start w:val="1"/>
-      <w:numFmt w:val="decimal"/>
-      <w:lvlText w:val=""/>
-      <w:lvlJc w:val="left"/>
-      <w:pPr>
-        <w:ind w:left="0" w:firstLine="0"/>
-      </w:pPr>
-      <w:rPr/>
+      <w:numFmt w:val="bullet"/>
+      <w:lvlText w:val="●"/>
+      <w:lvlJc w:val="left"/>
+      <w:pPr>
+        <w:ind w:left="5040" w:hanging="360"/>
+      </w:pPr>
+      <w:rPr>
+        <w:rFonts w:ascii="Noto Sans Symbols" w:cs="Noto Sans Symbols" w:eastAsia="Noto Sans Symbols" w:hAnsi="Noto Sans Symbols"/>
+      </w:rPr>
     </w:lvl>
     <w:lvl w:ilvl="7">
       <w:start w:val="1"/>
-      <w:numFmt w:val="decimal"/>
-      <w:lvlText w:val=""/>
-      <w:lvlJc w:val="left"/>
-      <w:pPr>
-        <w:ind w:left="0" w:firstLine="0"/>
-      </w:pPr>
-      <w:rPr/>
+      <w:numFmt w:val="bullet"/>
+      <w:lvlText w:val="o"/>
+      <w:lvlJc w:val="left"/>
+      <w:pPr>
+        <w:ind w:left="5760" w:hanging="360"/>
+      </w:pPr>
+      <w:rPr>
+        <w:rFonts w:ascii="Courier New" w:cs="Courier New" w:eastAsia="Courier New" w:hAnsi="Courier New"/>
+      </w:rPr>
     </w:lvl>
     <w:lvl w:ilvl="8">
       <w:start w:val="1"/>
-      <w:numFmt w:val="decimal"/>
-      <w:lvlText w:val=""/>
-      <w:lvlJc w:val="left"/>
-      <w:pPr>
-        <w:ind w:left="0" w:firstLine="0"/>
-      </w:pPr>
-      <w:rPr/>
+      <w:numFmt w:val="bullet"/>
+      <w:lvlText w:val="▪"/>
+      <w:lvlJc w:val="left"/>
+      <w:pPr>
+        <w:ind w:left="6480" w:hanging="360"/>
+      </w:pPr>
+      <w:rPr>
+        <w:rFonts w:ascii="Noto Sans Symbols" w:cs="Noto Sans Symbols" w:eastAsia="Noto Sans Symbols" w:hAnsi="Noto Sans Symbols"/>
+      </w:rPr>
     </w:lvl>
   </w:abstractNum>
   <w:abstractNum w:abstractNumId="2">
     <w:lvl w:ilvl="0">
       <w:start w:val="1"/>
-      <w:numFmt w:val="bullet"/>
-      <w:lvlText w:val="●"/>
-      <w:lvlJc w:val="left"/>
-      <w:pPr>
-        <w:ind w:left="720" w:hanging="360"/>
-      </w:pPr>
-      <w:rPr>
-        <w:rFonts w:ascii="Noto Sans Symbols" w:cs="Noto Sans Symbols" w:eastAsia="Noto Sans Symbols" w:hAnsi="Noto Sans Symbols"/>
-      </w:rPr>
+      <w:numFmt w:val="decimal"/>
+      <w:lvlText w:val=""/>
+      <w:lvlJc w:val="left"/>
+      <w:pPr>
+        <w:ind w:left="0" w:firstLine="0"/>
+      </w:pPr>
+      <w:rPr/>
     </w:lvl>
     <w:lvl w:ilvl="1">
       <w:start w:val="1"/>
-      <w:numFmt w:val="bullet"/>
-      <w:lvlText w:val="o"/>
-      <w:lvlJc w:val="left"/>
-      <w:pPr>
-        <w:ind w:left="1440" w:hanging="360"/>
-      </w:pPr>
-      <w:rPr>
-        <w:rFonts w:ascii="Courier New" w:cs="Courier New" w:eastAsia="Courier New" w:hAnsi="Courier New"/>
-      </w:rPr>
+      <w:numFmt w:val="decimal"/>
+      <w:lvlText w:val=""/>
+      <w:lvlJc w:val="left"/>
+      <w:pPr>
+        <w:ind w:left="0" w:firstLine="0"/>
+      </w:pPr>
+      <w:rPr/>
     </w:lvl>
     <w:lvl w:ilvl="2">
       <w:start w:val="1"/>
-      <w:numFmt w:val="bullet"/>
-      <w:lvlText w:val="▪"/>
-      <w:lvlJc w:val="left"/>
-      <w:pPr>
-        <w:ind w:left="2160" w:hanging="360"/>
-      </w:pPr>
-      <w:rPr>
-        <w:rFonts w:ascii="Noto Sans Symbols" w:cs="Noto Sans Symbols" w:eastAsia="Noto Sans Symbols" w:hAnsi="Noto Sans Symbols"/>
-      </w:rPr>
+      <w:numFmt w:val="decimal"/>
+      <w:lvlText w:val=""/>
+      <w:lvlJc w:val="left"/>
+      <w:pPr>
+        <w:ind w:left="0" w:firstLine="0"/>
+      </w:pPr>
+      <w:rPr/>
     </w:lvl>
     <w:lvl w:ilvl="3">
       <w:start w:val="1"/>
-      <w:numFmt w:val="bullet"/>
-      <w:lvlText w:val="●"/>
-      <w:lvlJc w:val="left"/>
-      <w:pPr>
-        <w:ind w:left="2880" w:hanging="360"/>
-      </w:pPr>
-      <w:rPr>
-        <w:rFonts w:ascii="Noto Sans Symbols" w:cs="Noto Sans Symbols" w:eastAsia="Noto Sans Symbols" w:hAnsi="Noto Sans Symbols"/>
-      </w:rPr>
+      <w:numFmt w:val="decimal"/>
+      <w:lvlText w:val=""/>
+      <w:lvlJc w:val="left"/>
+      <w:pPr>
+        <w:ind w:left="0" w:firstLine="0"/>
+      </w:pPr>
+      <w:rPr/>
     </w:lvl>
     <w:lvl w:ilvl="4">
       <w:start w:val="1"/>
-      <w:numFmt w:val="bullet"/>
-      <w:lvlText w:val="o"/>
-      <w:lvlJc w:val="left"/>
-      <w:pPr>
-        <w:ind w:left="3600" w:hanging="360"/>
-      </w:pPr>
-      <w:rPr>
-        <w:rFonts w:ascii="Courier New" w:cs="Courier New" w:eastAsia="Courier New" w:hAnsi="Courier New"/>
-      </w:rPr>
+      <w:numFmt w:val="decimal"/>
+      <w:lvlText w:val=""/>
+      <w:lvlJc w:val="left"/>
+      <w:pPr>
+        <w:ind w:left="0" w:firstLine="0"/>
+      </w:pPr>
+      <w:rPr/>
     </w:lvl>
     <w:lvl w:ilvl="5">
       <w:start w:val="1"/>
-      <w:numFmt w:val="bullet"/>
-      <w:lvlText w:val="▪"/>
-      <w:lvlJc w:val="left"/>
-      <w:pPr>
-        <w:ind w:left="4320" w:hanging="360"/>
-      </w:pPr>
-      <w:rPr>
-        <w:rFonts w:ascii="Noto Sans Symbols" w:cs="Noto Sans Symbols" w:eastAsia="Noto Sans Symbols" w:hAnsi="Noto Sans Symbols"/>
-      </w:rPr>
+      <w:numFmt w:val="decimal"/>
+      <w:lvlText w:val=""/>
+      <w:lvlJc w:val="left"/>
+      <w:pPr>
+        <w:ind w:left="0" w:firstLine="0"/>
+      </w:pPr>
+      <w:rPr/>
     </w:lvl>
     <w:lvl w:ilvl="6">
       <w:start w:val="1"/>
-      <w:numFmt w:val="bullet"/>
-      <w:lvlText w:val="●"/>
-      <w:lvlJc w:val="left"/>
-      <w:pPr>
-        <w:ind w:left="5040" w:hanging="360"/>
-      </w:pPr>
-      <w:rPr>
-        <w:rFonts w:ascii="Noto Sans Symbols" w:cs="Noto Sans Symbols" w:eastAsia="Noto Sans Symbols" w:hAnsi="Noto Sans Symbols"/>
-      </w:rPr>
+      <w:numFmt w:val="decimal"/>
+      <w:lvlText w:val=""/>
+      <w:lvlJc w:val="left"/>
+      <w:pPr>
+        <w:ind w:left="0" w:firstLine="0"/>
+      </w:pPr>
+      <w:rPr/>
     </w:lvl>
     <w:lvl w:ilvl="7">
       <w:start w:val="1"/>
-      <w:numFmt w:val="bullet"/>
-      <w:lvlText w:val="o"/>
-      <w:lvlJc w:val="left"/>
-      <w:pPr>
-        <w:ind w:left="5760" w:hanging="360"/>
-      </w:pPr>
-      <w:rPr>
-        <w:rFonts w:ascii="Courier New" w:cs="Courier New" w:eastAsia="Courier New" w:hAnsi="Courier New"/>
-      </w:rPr>
+      <w:numFmt w:val="decimal"/>
+      <w:lvlText w:val=""/>
+      <w:lvlJc w:val="left"/>
+      <w:pPr>
+        <w:ind w:left="0" w:firstLine="0"/>
+      </w:pPr>
+      <w:rPr/>
     </w:lvl>
     <w:lvl w:ilvl="8">
       <w:start w:val="1"/>
-      <w:numFmt w:val="bullet"/>
-      <w:lvlText w:val="▪"/>
-      <w:lvlJc w:val="left"/>
-      <w:pPr>
-        <w:ind w:left="6480" w:hanging="360"/>
-      </w:pPr>
-      <w:rPr>
-        <w:rFonts w:ascii="Noto Sans Symbols" w:cs="Noto Sans Symbols" w:eastAsia="Noto Sans Symbols" w:hAnsi="Noto Sans Symbols"/>
-      </w:rPr>
+      <w:numFmt w:val="decimal"/>
+      <w:lvlText w:val=""/>
+      <w:lvlJc w:val="left"/>
+      <w:pPr>
+        <w:ind w:left="0" w:firstLine="0"/>
+      </w:pPr>
+      <w:rPr/>
     </w:lvl>
   </w:abstractNum>
   <w:abstractNum w:abstractNumId="3">
@@ -1496,120 +1498,6 @@
     <w:pPr>
       <w:keepNext w:val="1"/>
       <w:spacing w:after="120" w:before="240" w:lineRule="auto"/>
-      <w:ind w:left="720" w:hanging="360"/>
-    </w:pPr>
-    <w:rPr>
-      <w:rFonts w:ascii="Liberation Serif" w:cs="Liberation Serif" w:eastAsia="Liberation Serif" w:hAnsi="Liberation Serif"/>
-      <w:b w:val="1"/>
-      <w:sz w:val="48"/>
-      <w:szCs w:val="48"/>
-    </w:rPr>
-  </w:style>
-  <w:style w:type="paragraph" w:styleId="Heading2">
-    <w:name w:val="heading 2"/>
-    <w:basedOn w:val="Normal"/>
-    <w:next w:val="Normal"/>
-    <w:pPr>
-      <w:keepNext w:val="1"/>
-      <w:spacing w:after="240" w:before="0" w:lineRule="auto"/>
-      <w:ind w:left="1440" w:hanging="360"/>
-    </w:pPr>
-    <w:rPr>
-      <w:rFonts w:ascii="Liberation Sans" w:cs="Liberation Sans" w:eastAsia="Liberation Sans" w:hAnsi="Liberation Sans"/>
-      <w:b w:val="1"/>
-      <w:sz w:val="32"/>
-      <w:szCs w:val="32"/>
-    </w:rPr>
-  </w:style>
-  <w:style w:type="paragraph" w:styleId="Heading3">
-    <w:name w:val="heading 3"/>
-    <w:basedOn w:val="Normal"/>
-    <w:next w:val="Normal"/>
-    <w:pPr>
-      <w:keepNext w:val="1"/>
-      <w:spacing w:after="120" w:before="140" w:lineRule="auto"/>
-      <w:ind w:left="2160" w:hanging="360"/>
-    </w:pPr>
-    <w:rPr>
-      <w:rFonts w:ascii="Liberation Sans" w:cs="Liberation Sans" w:eastAsia="Liberation Sans" w:hAnsi="Liberation Sans"/>
-      <w:b w:val="1"/>
-      <w:sz w:val="28"/>
-      <w:szCs w:val="28"/>
-    </w:rPr>
-  </w:style>
-  <w:style w:type="paragraph" w:styleId="Heading4">
-    <w:name w:val="heading 4"/>
-    <w:basedOn w:val="Normal"/>
-    <w:next w:val="Normal"/>
-    <w:pPr>
-      <w:keepNext w:val="1"/>
-      <w:keepLines w:val="1"/>
-      <w:spacing w:after="40" w:before="240" w:lineRule="auto"/>
-    </w:pPr>
-    <w:rPr>
-      <w:b w:val="1"/>
-      <w:sz w:val="24"/>
-      <w:szCs w:val="24"/>
-    </w:rPr>
-  </w:style>
-  <w:style w:type="paragraph" w:styleId="Heading5">
-    <w:name w:val="heading 5"/>
-    <w:basedOn w:val="Normal"/>
-    <w:next w:val="Normal"/>
-    <w:pPr>
-      <w:keepNext w:val="1"/>
-      <w:keepLines w:val="1"/>
-      <w:spacing w:after="40" w:before="220" w:lineRule="auto"/>
-    </w:pPr>
-    <w:rPr>
-      <w:b w:val="1"/>
-      <w:sz w:val="22"/>
-      <w:szCs w:val="22"/>
-    </w:rPr>
-  </w:style>
-  <w:style w:type="paragraph" w:styleId="Heading6">
-    <w:name w:val="heading 6"/>
-    <w:basedOn w:val="Normal"/>
-    <w:next w:val="Normal"/>
-    <w:pPr>
-      <w:keepNext w:val="1"/>
-      <w:keepLines w:val="1"/>
-      <w:spacing w:after="40" w:before="200" w:lineRule="auto"/>
-    </w:pPr>
-    <w:rPr>
-      <w:b w:val="1"/>
-      <w:sz w:val="20"/>
-      <w:szCs w:val="20"/>
-    </w:rPr>
-  </w:style>
-  <w:style w:type="paragraph" w:styleId="Title">
-    <w:name w:val="Title"/>
-    <w:basedOn w:val="Normal"/>
-    <w:next w:val="Normal"/>
-    <w:pPr>
-      <w:keepNext w:val="1"/>
-      <w:keepLines w:val="1"/>
-      <w:spacing w:after="120" w:before="480" w:lineRule="auto"/>
-    </w:pPr>
-    <w:rPr>
-      <w:b w:val="1"/>
-      <w:sz w:val="72"/>
-      <w:szCs w:val="72"/>
-    </w:rPr>
-  </w:style>
-  <w:style w:type="paragraph" w:styleId="Normal" w:default="1">
-    <w:name w:val="normal"/>
-  </w:style>
-  <w:style w:type="table" w:styleId="TableNormal" w:default="1">
-    <w:name w:val="Table Normal"/>
-  </w:style>
-  <w:style w:type="paragraph" w:styleId="Heading1">
-    <w:name w:val="heading 1"/>
-    <w:basedOn w:val="Normal"/>
-    <w:next w:val="Normal"/>
-    <w:pPr>
-      <w:keepNext w:val="1"/>
-      <w:spacing w:after="120" w:before="240" w:lineRule="auto"/>
       <w:ind w:left="0" w:firstLine="0"/>
     </w:pPr>
     <w:rPr>
@@ -2031,23 +1919,6 @@
     <w:rPr>
       <w:color w:val="800080" w:themeColor="followedHyperlink"/>
       <w:u w:val="single"/>
-    </w:rPr>
-  </w:style>
-  <w:style w:type="paragraph" w:styleId="Subtitle">
-    <w:name w:val="Subtitle"/>
-    <w:basedOn w:val="Normal"/>
-    <w:next w:val="Normal"/>
-    <w:pPr>
-      <w:keepNext w:val="1"/>
-      <w:keepLines w:val="1"/>
-      <w:spacing w:after="80" w:before="360" w:lineRule="auto"/>
-    </w:pPr>
-    <w:rPr>
-      <w:rFonts w:ascii="Georgia" w:cs="Georgia" w:eastAsia="Georgia" w:hAnsi="Georgia"/>
-      <w:i w:val="1"/>
-      <w:color w:val="666666"/>
-      <w:sz w:val="48"/>
-      <w:szCs w:val="48"/>
     </w:rPr>
   </w:style>
   <w:style w:type="paragraph" w:styleId="Subtitle">
@@ -2357,7 +2228,7 @@
 
 <file path=customXML/item1.xml><?xml version="1.0" encoding="utf-8"?>
 <go:gDocsCustomXmlDataStorage xmlns:go="http://customooxmlschemas.google.com/" xmlns:r="http://schemas.openxmlformats.org/officeDocument/2006/relationships">
-  <go:docsCustomData xmlns:go="http://customooxmlschemas.google.com/" roundtripDataSignature="AMtx7mijdtUWSILhXjjjLz9jj4ES6X8edg==">AMUW2mUj4Vz3dsZUW7MFd5qT7hQEjN5G0NE1+vT+FzY7ltewnEig0K9VNSA19oG77/noAN7On69Wtf1NnE3eqNp1/WYhNDzT4N/Uac9rJaejO8uDTLN7tn6uvVU2fhAOfLculJqViQAW</go:docsCustomData>
+  <go:docsCustomData xmlns:go="http://customooxmlschemas.google.com/" roundtripDataSignature="AMtx7mjeGcvTZ+Bn1lalZmzSasOWQxsTnw==">AMUW2mXCXx6KRP0da7ot25Exg0RnI/ow1YftCjGV7skM/oSU8tzBeVpkSyobOPcXkri5sjjETB6SHzw2+mu1dEEIOcWB9YREY8CwJUmBo6dmebzn1clfGDyQY0myAMMQ0pHh/bId6Ctr</go:docsCustomData>
 </go:gDocsCustomXmlDataStorage>
 </file>
 

</xml_diff>